<commit_message>
chapter 5 done, working on chapter 4
</commit_message>
<xml_diff>
--- a/draft1/chapter3.docx
+++ b/draft1/chapter3.docx
@@ -18308,6 +18308,13 @@
           <w:shd w:fill="auto" w:val="clear"/>
         </w:rPr>
         <w:t>intuitiv</w:t>
+      </w:r>
+      <w:r>
+        <w:rPr>
+          <w:rFonts w:ascii="Liberation Serif" w:hAnsi="Liberation Serif"/>
+          <w:shd w:fill="auto" w:val="clear"/>
+        </w:rPr>
+        <w:t>e</w:t>
       </w:r>
       <w:r>
         <w:rPr>

</xml_diff>